<commit_message>
Added another type of shot: unintentional/intentional shots. Added a button and label for the new shot type in recordStatsWindow.py, and changed writing.py to write it to the csv.
TODO:
1) Add functionality to unintentional shots
2) as of rn, sinking a ball of the break determines your ball type
3) debug the stat tracking logic
</commit_message>
<xml_diff>
--- a/images/Project Images.docx
+++ b/images/Project Images.docx
@@ -459,6 +459,470 @@
         <w:br w:type="page"/>
       </w:r>
     </w:p>
+    <w:p>
+      <w:r>
+        <w:rPr>
+          <w:noProof/>
+        </w:rPr>
+        <w:lastRenderedPageBreak/>
+        <mc:AlternateContent>
+          <mc:Choice Requires="wps">
+            <w:drawing>
+              <wp:anchor distT="0" distB="0" distL="114300" distR="114300" simplePos="0" relativeHeight="251771904" behindDoc="0" locked="0" layoutInCell="1" allowOverlap="1" wp14:anchorId="3F99C646" wp14:editId="5B159293">
+                <wp:simplePos x="0" y="0"/>
+                <wp:positionH relativeFrom="column">
+                  <wp:posOffset>1371890</wp:posOffset>
+                </wp:positionH>
+                <wp:positionV relativeFrom="paragraph">
+                  <wp:posOffset>1600200</wp:posOffset>
+                </wp:positionV>
+                <wp:extent cx="2700149" cy="2607160"/>
+                <wp:effectExtent l="50800" t="50800" r="55880" b="73025"/>
+                <wp:wrapNone/>
+                <wp:docPr id="60" name="Straight Arrow Connector 60"/>
+                <wp:cNvGraphicFramePr/>
+                <a:graphic xmlns:a="http://schemas.openxmlformats.org/drawingml/2006/main">
+                  <a:graphicData uri="http://schemas.microsoft.com/office/word/2010/wordprocessingShape">
+                    <wps:wsp>
+                      <wps:cNvCnPr/>
+                      <wps:spPr>
+                        <a:xfrm>
+                          <a:off x="0" y="0"/>
+                          <a:ext cx="2700149" cy="2607160"/>
+                        </a:xfrm>
+                        <a:prstGeom prst="straightConnector1">
+                          <a:avLst/>
+                        </a:prstGeom>
+                        <a:ln w="127000">
+                          <a:solidFill>
+                            <a:srgbClr val="00B050"/>
+                          </a:solidFill>
+                        </a:ln>
+                      </wps:spPr>
+                      <wps:style>
+                        <a:lnRef idx="1">
+                          <a:schemeClr val="accent1"/>
+                        </a:lnRef>
+                        <a:fillRef idx="0">
+                          <a:schemeClr val="accent1"/>
+                        </a:fillRef>
+                        <a:effectRef idx="0">
+                          <a:schemeClr val="accent1"/>
+                        </a:effectRef>
+                        <a:fontRef idx="minor">
+                          <a:schemeClr val="tx1"/>
+                        </a:fontRef>
+                      </wps:style>
+                      <wps:bodyPr/>
+                    </wps:wsp>
+                  </a:graphicData>
+                </a:graphic>
+                <wp14:sizeRelH relativeFrom="margin">
+                  <wp14:pctWidth>0</wp14:pctWidth>
+                </wp14:sizeRelH>
+                <wp14:sizeRelV relativeFrom="margin">
+                  <wp14:pctHeight>0</wp14:pctHeight>
+                </wp14:sizeRelV>
+              </wp:anchor>
+            </w:drawing>
+          </mc:Choice>
+          <mc:Fallback>
+            <w:pict>
+              <v:shapetype w14:anchorId="17A27230" id="_x0000_t32" coordsize="21600,21600" o:spt="32" o:oned="t" path="m,l21600,21600e" filled="f">
+                <v:path arrowok="t" fillok="f" o:connecttype="none"/>
+                <o:lock v:ext="edit" shapetype="t"/>
+              </v:shapetype>
+              <v:shape id="Straight Arrow Connector 60" o:spid="_x0000_s1026" type="#_x0000_t32" style="position:absolute;margin-left:108pt;margin-top:126pt;width:212.6pt;height:205.3pt;z-index:251771904;visibility:visible;mso-wrap-style:square;mso-width-percent:0;mso-height-percent:0;mso-wrap-distance-left:9pt;mso-wrap-distance-top:0;mso-wrap-distance-right:9pt;mso-wrap-distance-bottom:0;mso-position-horizontal:absolute;mso-position-horizontal-relative:text;mso-position-vertical:absolute;mso-position-vertical-relative:text;mso-width-percent:0;mso-height-percent:0;mso-width-relative:margin;mso-height-relative:margin" o:gfxdata="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" strokecolor="#00b050" strokeweight="10pt">
+                <v:stroke joinstyle="miter"/>
+              </v:shape>
+            </w:pict>
+          </mc:Fallback>
+        </mc:AlternateContent>
+      </w:r>
+      <w:r>
+        <w:rPr>
+          <w:noProof/>
+        </w:rPr>
+        <mc:AlternateContent>
+          <mc:Choice Requires="wps">
+            <w:drawing>
+              <wp:anchor distT="0" distB="0" distL="114300" distR="114300" simplePos="0" relativeHeight="251770880" behindDoc="0" locked="0" layoutInCell="1" allowOverlap="1" wp14:anchorId="6030C533" wp14:editId="65A4F521">
+                <wp:simplePos x="0" y="0"/>
+                <wp:positionH relativeFrom="column">
+                  <wp:posOffset>1031369</wp:posOffset>
+                </wp:positionH>
+                <wp:positionV relativeFrom="paragraph">
+                  <wp:posOffset>915035</wp:posOffset>
+                </wp:positionV>
+                <wp:extent cx="3679340" cy="3680331"/>
+                <wp:effectExtent l="63500" t="63500" r="67310" b="66675"/>
+                <wp:wrapNone/>
+                <wp:docPr id="51" name="Oval 51"/>
+                <wp:cNvGraphicFramePr/>
+                <a:graphic xmlns:a="http://schemas.openxmlformats.org/drawingml/2006/main">
+                  <a:graphicData uri="http://schemas.microsoft.com/office/word/2010/wordprocessingShape">
+                    <wps:wsp>
+                      <wps:cNvSpPr/>
+                      <wps:spPr>
+                        <a:xfrm>
+                          <a:off x="0" y="0"/>
+                          <a:ext cx="3679340" cy="3680331"/>
+                        </a:xfrm>
+                        <a:prstGeom prst="ellipse">
+                          <a:avLst/>
+                        </a:prstGeom>
+                        <a:noFill/>
+                        <a:ln w="127000">
+                          <a:solidFill>
+                            <a:srgbClr val="00B050"/>
+                          </a:solidFill>
+                        </a:ln>
+                      </wps:spPr>
+                      <wps:style>
+                        <a:lnRef idx="2">
+                          <a:schemeClr val="accent1">
+                            <a:shade val="50000"/>
+                          </a:schemeClr>
+                        </a:lnRef>
+                        <a:fillRef idx="1">
+                          <a:schemeClr val="accent1"/>
+                        </a:fillRef>
+                        <a:effectRef idx="0">
+                          <a:schemeClr val="accent1"/>
+                        </a:effectRef>
+                        <a:fontRef idx="minor">
+                          <a:schemeClr val="lt1"/>
+                        </a:fontRef>
+                      </wps:style>
+                      <wps:bodyPr rot="0" spcFirstLastPara="0" vertOverflow="overflow" horzOverflow="overflow" vert="horz" wrap="square" lIns="91440" tIns="45720" rIns="91440" bIns="45720" numCol="1" spcCol="0" rtlCol="0" fromWordArt="0" anchor="ctr" anchorCtr="0" forceAA="0" compatLnSpc="1">
+                        <a:prstTxWarp prst="textNoShape">
+                          <a:avLst/>
+                        </a:prstTxWarp>
+                        <a:noAutofit/>
+                      </wps:bodyPr>
+                    </wps:wsp>
+                  </a:graphicData>
+                </a:graphic>
+                <wp14:sizeRelH relativeFrom="margin">
+                  <wp14:pctWidth>0</wp14:pctWidth>
+                </wp14:sizeRelH>
+                <wp14:sizeRelV relativeFrom="margin">
+                  <wp14:pctHeight>0</wp14:pctHeight>
+                </wp14:sizeRelV>
+              </wp:anchor>
+            </w:drawing>
+          </mc:Choice>
+          <mc:Fallback>
+            <w:pict>
+              <v:oval w14:anchorId="60118675" id="Oval 51" o:spid="_x0000_s1026" style="position:absolute;margin-left:81.2pt;margin-top:72.05pt;width:289.7pt;height:289.8pt;z-index:251770880;visibility:visible;mso-wrap-style:square;mso-width-percent:0;mso-height-percent:0;mso-wrap-distance-left:9pt;mso-wrap-distance-top:0;mso-wrap-distance-right:9pt;mso-wrap-distance-bottom:0;mso-position-horizontal:absolute;mso-position-horizontal-relative:text;mso-position-vertical:absolute;mso-position-vertical-relative:text;mso-width-percent:0;mso-height-percent:0;mso-width-relative:margin;mso-height-relative:margin;v-text-anchor:middle" o:gfxdata="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" filled="f" strokecolor="#00b050" strokeweight="10pt">
+                <v:stroke joinstyle="miter"/>
+              </v:oval>
+            </w:pict>
+          </mc:Fallback>
+        </mc:AlternateContent>
+      </w:r>
+      <w:r>
+        <w:rPr>
+          <w:noProof/>
+        </w:rPr>
+        <mc:AlternateContent>
+          <mc:Choice Requires="wps">
+            <w:drawing>
+              <wp:anchor distT="0" distB="0" distL="114300" distR="114300" simplePos="0" relativeHeight="251769856" behindDoc="0" locked="0" layoutInCell="1" allowOverlap="1" wp14:anchorId="3FB03044" wp14:editId="394632A9">
+                <wp:simplePos x="0" y="0"/>
+                <wp:positionH relativeFrom="column">
+                  <wp:posOffset>726440</wp:posOffset>
+                </wp:positionH>
+                <wp:positionV relativeFrom="paragraph">
+                  <wp:posOffset>487045</wp:posOffset>
+                </wp:positionV>
+                <wp:extent cx="914400" cy="2066925"/>
+                <wp:effectExtent l="46037" t="601663" r="20638" b="604837"/>
+                <wp:wrapNone/>
+                <wp:docPr id="63" name="Rectangle 63"/>
+                <wp:cNvGraphicFramePr/>
+                <a:graphic xmlns:a="http://schemas.openxmlformats.org/drawingml/2006/main">
+                  <a:graphicData uri="http://schemas.microsoft.com/office/word/2010/wordprocessingShape">
+                    <wps:wsp>
+                      <wps:cNvSpPr/>
+                      <wps:spPr>
+                        <a:xfrm rot="2753748">
+                          <a:off x="0" y="0"/>
+                          <a:ext cx="914400" cy="2066925"/>
+                        </a:xfrm>
+                        <a:prstGeom prst="rect">
+                          <a:avLst/>
+                        </a:prstGeom>
+                        <a:solidFill>
+                          <a:schemeClr val="bg1"/>
+                        </a:solidFill>
+                        <a:ln>
+                          <a:solidFill>
+                            <a:schemeClr val="bg1"/>
+                          </a:solidFill>
+                        </a:ln>
+                      </wps:spPr>
+                      <wps:style>
+                        <a:lnRef idx="2">
+                          <a:schemeClr val="accent1">
+                            <a:shade val="50000"/>
+                          </a:schemeClr>
+                        </a:lnRef>
+                        <a:fillRef idx="1">
+                          <a:schemeClr val="accent1"/>
+                        </a:fillRef>
+                        <a:effectRef idx="0">
+                          <a:schemeClr val="accent1"/>
+                        </a:effectRef>
+                        <a:fontRef idx="minor">
+                          <a:schemeClr val="lt1"/>
+                        </a:fontRef>
+                      </wps:style>
+                      <wps:bodyPr rot="0" spcFirstLastPara="0" vertOverflow="overflow" horzOverflow="overflow" vert="horz" wrap="square" lIns="91440" tIns="45720" rIns="91440" bIns="45720" numCol="1" spcCol="0" rtlCol="0" fromWordArt="0" anchor="ctr" anchorCtr="0" forceAA="0" compatLnSpc="1">
+                        <a:prstTxWarp prst="textNoShape">
+                          <a:avLst/>
+                        </a:prstTxWarp>
+                        <a:noAutofit/>
+                      </wps:bodyPr>
+                    </wps:wsp>
+                  </a:graphicData>
+                </a:graphic>
+                <wp14:sizeRelV relativeFrom="margin">
+                  <wp14:pctHeight>0</wp14:pctHeight>
+                </wp14:sizeRelV>
+              </wp:anchor>
+            </w:drawing>
+          </mc:Choice>
+          <mc:Fallback>
+            <w:pict>
+              <v:rect w14:anchorId="19F28739" id="Rectangle 63" o:spid="_x0000_s1026" style="position:absolute;margin-left:57.2pt;margin-top:38.35pt;width:1in;height:162.75pt;rotation:3007827fd;z-index:251769856;visibility:visible;mso-wrap-style:square;mso-height-percent:0;mso-wrap-distance-left:9pt;mso-wrap-distance-top:0;mso-wrap-distance-right:9pt;mso-wrap-distance-bottom:0;mso-position-horizontal:absolute;mso-position-horizontal-relative:text;mso-position-vertical:absolute;mso-position-vertical-relative:text;mso-height-percent:0;mso-height-relative:margin;v-text-anchor:middle" o:gfxdata="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" fillcolor="white [3212]" strokecolor="white [3212]" strokeweight="1pt"/>
+            </w:pict>
+          </mc:Fallback>
+        </mc:AlternateContent>
+      </w:r>
+      <w:r>
+        <w:rPr>
+          <w:noProof/>
+        </w:rPr>
+        <mc:AlternateContent>
+          <mc:Choice Requires="wps">
+            <w:drawing>
+              <wp:anchor distT="0" distB="0" distL="114300" distR="114300" simplePos="0" relativeHeight="251765760" behindDoc="0" locked="0" layoutInCell="1" allowOverlap="1" wp14:anchorId="6DBBC9E6" wp14:editId="14E5858C">
+                <wp:simplePos x="0" y="0"/>
+                <wp:positionH relativeFrom="column">
+                  <wp:posOffset>441325</wp:posOffset>
+                </wp:positionH>
+                <wp:positionV relativeFrom="paragraph">
+                  <wp:posOffset>435104</wp:posOffset>
+                </wp:positionV>
+                <wp:extent cx="914400" cy="2066925"/>
+                <wp:effectExtent l="0" t="0" r="12700" b="15875"/>
+                <wp:wrapNone/>
+                <wp:docPr id="61" name="Rectangle 61"/>
+                <wp:cNvGraphicFramePr/>
+                <a:graphic xmlns:a="http://schemas.openxmlformats.org/drawingml/2006/main">
+                  <a:graphicData uri="http://schemas.microsoft.com/office/word/2010/wordprocessingShape">
+                    <wps:wsp>
+                      <wps:cNvSpPr/>
+                      <wps:spPr>
+                        <a:xfrm>
+                          <a:off x="0" y="0"/>
+                          <a:ext cx="914400" cy="2066925"/>
+                        </a:xfrm>
+                        <a:prstGeom prst="rect">
+                          <a:avLst/>
+                        </a:prstGeom>
+                        <a:solidFill>
+                          <a:schemeClr val="bg1"/>
+                        </a:solidFill>
+                        <a:ln>
+                          <a:solidFill>
+                            <a:schemeClr val="bg1"/>
+                          </a:solidFill>
+                        </a:ln>
+                      </wps:spPr>
+                      <wps:style>
+                        <a:lnRef idx="2">
+                          <a:schemeClr val="accent1">
+                            <a:shade val="50000"/>
+                          </a:schemeClr>
+                        </a:lnRef>
+                        <a:fillRef idx="1">
+                          <a:schemeClr val="accent1"/>
+                        </a:fillRef>
+                        <a:effectRef idx="0">
+                          <a:schemeClr val="accent1"/>
+                        </a:effectRef>
+                        <a:fontRef idx="minor">
+                          <a:schemeClr val="lt1"/>
+                        </a:fontRef>
+                      </wps:style>
+                      <wps:bodyPr rot="0" spcFirstLastPara="0" vertOverflow="overflow" horzOverflow="overflow" vert="horz" wrap="square" lIns="91440" tIns="45720" rIns="91440" bIns="45720" numCol="1" spcCol="0" rtlCol="0" fromWordArt="0" anchor="ctr" anchorCtr="0" forceAA="0" compatLnSpc="1">
+                        <a:prstTxWarp prst="textNoShape">
+                          <a:avLst/>
+                        </a:prstTxWarp>
+                        <a:noAutofit/>
+                      </wps:bodyPr>
+                    </wps:wsp>
+                  </a:graphicData>
+                </a:graphic>
+                <wp14:sizeRelV relativeFrom="margin">
+                  <wp14:pctHeight>0</wp14:pctHeight>
+                </wp14:sizeRelV>
+              </wp:anchor>
+            </w:drawing>
+          </mc:Choice>
+          <mc:Fallback>
+            <w:pict>
+              <v:rect w14:anchorId="7F7201A5" id="Rectangle 61" o:spid="_x0000_s1026" style="position:absolute;margin-left:34.75pt;margin-top:34.25pt;width:1in;height:162.75pt;z-index:251765760;visibility:visible;mso-wrap-style:square;mso-height-percent:0;mso-wrap-distance-left:9pt;mso-wrap-distance-top:0;mso-wrap-distance-right:9pt;mso-wrap-distance-bottom:0;mso-position-horizontal:absolute;mso-position-horizontal-relative:text;mso-position-vertical:absolute;mso-position-vertical-relative:text;mso-height-percent:0;mso-height-relative:margin;v-text-anchor:middle" o:gfxdata="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" fillcolor="white [3212]" strokecolor="white [3212]" strokeweight="1pt"/>
+            </w:pict>
+          </mc:Fallback>
+        </mc:AlternateContent>
+      </w:r>
+      <w:r>
+        <w:rPr>
+          <w:noProof/>
+        </w:rPr>
+        <mc:AlternateContent>
+          <mc:Choice Requires="wps">
+            <w:drawing>
+              <wp:anchor distT="0" distB="0" distL="114300" distR="114300" simplePos="0" relativeHeight="251767808" behindDoc="0" locked="0" layoutInCell="1" allowOverlap="1" wp14:anchorId="5B6B335D" wp14:editId="22BB48BA">
+                <wp:simplePos x="0" y="0"/>
+                <wp:positionH relativeFrom="column">
+                  <wp:posOffset>1422566</wp:posOffset>
+                </wp:positionH>
+                <wp:positionV relativeFrom="paragraph">
+                  <wp:posOffset>-119128</wp:posOffset>
+                </wp:positionV>
+                <wp:extent cx="914400" cy="2067517"/>
+                <wp:effectExtent l="84137" t="246063" r="96838" b="236537"/>
+                <wp:wrapNone/>
+                <wp:docPr id="62" name="Rectangle 62"/>
+                <wp:cNvGraphicFramePr/>
+                <a:graphic xmlns:a="http://schemas.openxmlformats.org/drawingml/2006/main">
+                  <a:graphicData uri="http://schemas.microsoft.com/office/word/2010/wordprocessingShape">
+                    <wps:wsp>
+                      <wps:cNvSpPr/>
+                      <wps:spPr>
+                        <a:xfrm rot="4590970">
+                          <a:off x="0" y="0"/>
+                          <a:ext cx="914400" cy="2067517"/>
+                        </a:xfrm>
+                        <a:prstGeom prst="rect">
+                          <a:avLst/>
+                        </a:prstGeom>
+                        <a:solidFill>
+                          <a:schemeClr val="bg1"/>
+                        </a:solidFill>
+                        <a:ln>
+                          <a:solidFill>
+                            <a:schemeClr val="bg1"/>
+                          </a:solidFill>
+                        </a:ln>
+                      </wps:spPr>
+                      <wps:style>
+                        <a:lnRef idx="2">
+                          <a:schemeClr val="accent1">
+                            <a:shade val="50000"/>
+                          </a:schemeClr>
+                        </a:lnRef>
+                        <a:fillRef idx="1">
+                          <a:schemeClr val="accent1"/>
+                        </a:fillRef>
+                        <a:effectRef idx="0">
+                          <a:schemeClr val="accent1"/>
+                        </a:effectRef>
+                        <a:fontRef idx="minor">
+                          <a:schemeClr val="lt1"/>
+                        </a:fontRef>
+                      </wps:style>
+                      <wps:bodyPr rot="0" spcFirstLastPara="0" vertOverflow="overflow" horzOverflow="overflow" vert="horz" wrap="square" lIns="91440" tIns="45720" rIns="91440" bIns="45720" numCol="1" spcCol="0" rtlCol="0" fromWordArt="0" anchor="ctr" anchorCtr="0" forceAA="0" compatLnSpc="1">
+                        <a:prstTxWarp prst="textNoShape">
+                          <a:avLst/>
+                        </a:prstTxWarp>
+                        <a:noAutofit/>
+                      </wps:bodyPr>
+                    </wps:wsp>
+                  </a:graphicData>
+                </a:graphic>
+                <wp14:sizeRelV relativeFrom="margin">
+                  <wp14:pctHeight>0</wp14:pctHeight>
+                </wp14:sizeRelV>
+              </wp:anchor>
+            </w:drawing>
+          </mc:Choice>
+          <mc:Fallback>
+            <w:pict>
+              <v:rect w14:anchorId="32D8F2A9" id="Rectangle 62" o:spid="_x0000_s1026" style="position:absolute;margin-left:112pt;margin-top:-9.4pt;width:1in;height:162.8pt;rotation:5014563fd;z-index:251767808;visibility:visible;mso-wrap-style:square;mso-height-percent:0;mso-wrap-distance-left:9pt;mso-wrap-distance-top:0;mso-wrap-distance-right:9pt;mso-wrap-distance-bottom:0;mso-position-horizontal:absolute;mso-position-horizontal-relative:text;mso-position-vertical:absolute;mso-position-vertical-relative:text;mso-height-percent:0;mso-height-relative:margin;v-text-anchor:middle" o:gfxdata="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" fillcolor="white [3212]" strokecolor="white [3212]" strokeweight="1pt"/>
+            </w:pict>
+          </mc:Fallback>
+        </mc:AlternateContent>
+      </w:r>
+      <w:r>
+        <w:rPr>
+          <w:noProof/>
+        </w:rPr>
+        <w:drawing>
+          <wp:anchor distT="0" distB="0" distL="114300" distR="114300" simplePos="0" relativeHeight="251762688" behindDoc="0" locked="0" layoutInCell="1" allowOverlap="1" wp14:anchorId="34F2E5F6" wp14:editId="2B40D55C">
+            <wp:simplePos x="0" y="0"/>
+            <wp:positionH relativeFrom="column">
+              <wp:posOffset>891153</wp:posOffset>
+            </wp:positionH>
+            <wp:positionV relativeFrom="paragraph">
+              <wp:posOffset>674176</wp:posOffset>
+            </wp:positionV>
+            <wp:extent cx="3680847" cy="3680847"/>
+            <wp:effectExtent l="0" t="0" r="2540" b="0"/>
+            <wp:wrapNone/>
+            <wp:docPr id="21" name="Picture 21" descr="A picture containing shape&#10;&#10;Description automatically generated"/>
+            <wp:cNvGraphicFramePr>
+              <a:graphicFrameLocks xmlns:a="http://schemas.openxmlformats.org/drawingml/2006/main" noChangeAspect="1"/>
+            </wp:cNvGraphicFramePr>
+            <a:graphic xmlns:a="http://schemas.openxmlformats.org/drawingml/2006/main">
+              <a:graphicData uri="http://schemas.openxmlformats.org/drawingml/2006/picture">
+                <pic:pic xmlns:pic="http://schemas.openxmlformats.org/drawingml/2006/picture">
+                  <pic:nvPicPr>
+                    <pic:cNvPr id="21" name="Picture 21" descr="A picture containing shape&#10;&#10;Description automatically generated"/>
+                    <pic:cNvPicPr/>
+                  </pic:nvPicPr>
+                  <pic:blipFill>
+                    <a:blip r:embed="rId4">
+                      <a:extLst>
+                        <a:ext uri="{28A0092B-C50C-407E-A947-70E740481C1C}">
+                          <a14:useLocalDpi xmlns:a14="http://schemas.microsoft.com/office/drawing/2010/main" val="0"/>
+                        </a:ext>
+                      </a:extLst>
+                    </a:blip>
+                    <a:stretch>
+                      <a:fillRect/>
+                    </a:stretch>
+                  </pic:blipFill>
+                  <pic:spPr>
+                    <a:xfrm>
+                      <a:off x="0" y="0"/>
+                      <a:ext cx="3680847" cy="3680847"/>
+                    </a:xfrm>
+                    <a:prstGeom prst="rect">
+                      <a:avLst/>
+                    </a:prstGeom>
+                  </pic:spPr>
+                </pic:pic>
+              </a:graphicData>
+            </a:graphic>
+            <wp14:sizeRelH relativeFrom="page">
+              <wp14:pctWidth>0</wp14:pctWidth>
+            </wp14:sizeRelH>
+            <wp14:sizeRelV relativeFrom="page">
+              <wp14:pctHeight>0</wp14:pctHeight>
+            </wp14:sizeRelV>
+          </wp:anchor>
+        </w:drawing>
+      </w:r>
+      <w:r>
+        <w:br w:type="page"/>
+      </w:r>
+    </w:p>
+    <w:p/>
     <w:p/>
     <w:p>
       <w:r>
@@ -483,7 +947,7 @@
                 <wp:cNvGraphicFramePr/>
                 <a:graphic xmlns:a="http://schemas.openxmlformats.org/drawingml/2006/main">
                   <a:graphicData uri="http://schemas.microsoft.com/office/word/2010/wordprocessingInk">
-                    <w14:contentPart bwMode="auto" r:id="rId4">
+                    <w14:contentPart bwMode="auto" r:id="rId5">
                       <w14:nvContentPartPr>
                         <w14:cNvContentPartPr/>
                       </w14:nvContentPartPr>
@@ -519,7 +983,7 @@
                 <o:lock v:ext="edit" aspectratio="t"/>
               </v:shapetype>
               <v:shape id="Ink 55" o:spid="_x0000_s1026" type="#_x0000_t75" style="position:absolute;margin-left:124.7pt;margin-top:235.8pt;width:1.4pt;height:4.35pt;z-index:251727872;visibility:visible;mso-wrap-style:square;mso-wrap-distance-left:9pt;mso-wrap-distance-top:0;mso-wrap-distance-right:9pt;mso-wrap-distance-bottom:0;mso-position-horizontal:absolute;mso-position-horizontal-relative:text;mso-position-vertical:absolute;mso-position-vertical-relative:text" o:gfxdata="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">
-                <v:imagedata r:id="rId5" o:title=""/>
+                <v:imagedata r:id="rId6" o:title=""/>
               </v:shape>
             </w:pict>
           </mc:Fallback>
@@ -547,7 +1011,7 @@
                 <wp:cNvGraphicFramePr/>
                 <a:graphic xmlns:a="http://schemas.openxmlformats.org/drawingml/2006/main">
                   <a:graphicData uri="http://schemas.microsoft.com/office/word/2010/wordprocessingInk">
-                    <w14:contentPart bwMode="auto" r:id="rId6">
+                    <w14:contentPart bwMode="auto" r:id="rId7">
                       <w14:nvContentPartPr>
                         <w14:cNvContentPartPr/>
                       </w14:nvContentPartPr>
@@ -564,7 +1028,7 @@
           <mc:Fallback>
             <w:pict>
               <v:shape w14:anchorId="1A9B60AE" id="Ink 54" o:spid="_x0000_s1026" type="#_x0000_t75" style="position:absolute;margin-left:186.65pt;margin-top:250.5pt;width:2.2pt;height:5.4pt;z-index:251726848;visibility:visible;mso-wrap-style:square;mso-wrap-distance-left:9pt;mso-wrap-distance-top:0;mso-wrap-distance-right:9pt;mso-wrap-distance-bottom:0;mso-position-horizontal:absolute;mso-position-horizontal-relative:text;mso-position-vertical:absolute;mso-position-vertical-relative:text" o:gfxdata="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">
-                <v:imagedata r:id="rId7" o:title=""/>
+                <v:imagedata r:id="rId8" o:title=""/>
               </v:shape>
             </w:pict>
           </mc:Fallback>
@@ -592,7 +1056,7 @@
                 <wp:cNvGraphicFramePr/>
                 <a:graphic xmlns:a="http://schemas.openxmlformats.org/drawingml/2006/main">
                   <a:graphicData uri="http://schemas.microsoft.com/office/word/2010/wordprocessingInk">
-                    <w14:contentPart bwMode="auto" r:id="rId8">
+                    <w14:contentPart bwMode="auto" r:id="rId9">
                       <w14:nvContentPartPr>
                         <w14:cNvContentPartPr/>
                       </w14:nvContentPartPr>
@@ -609,7 +1073,7 @@
           <mc:Fallback>
             <w:pict>
               <v:shape w14:anchorId="5F2476D3" id="Ink 53" o:spid="_x0000_s1026" type="#_x0000_t75" style="position:absolute;margin-left:123.8pt;margin-top:236.3pt;width:2.55pt;height:5.1pt;z-index:251725824;visibility:visible;mso-wrap-style:square;mso-wrap-distance-left:9pt;mso-wrap-distance-top:0;mso-wrap-distance-right:9pt;mso-wrap-distance-bottom:0;mso-position-horizontal:absolute;mso-position-horizontal-relative:text;mso-position-vertical:absolute;mso-position-vertical-relative:text" o:gfxdata="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">
-                <v:imagedata r:id="rId9" o:title=""/>
+                <v:imagedata r:id="rId10" o:title=""/>
               </v:shape>
             </w:pict>
           </mc:Fallback>
@@ -4313,7 +4777,7 @@
                     <pic:cNvPicPr/>
                   </pic:nvPicPr>
                   <pic:blipFill>
-                    <a:blip r:embed="rId10">
+                    <a:blip r:embed="rId11">
                       <a:extLst>
                         <a:ext uri="{28A0092B-C50C-407E-A947-70E740481C1C}">
                           <a14:useLocalDpi xmlns:a14="http://schemas.microsoft.com/office/drawing/2010/main" val="0"/>

</xml_diff>